<commit_message>
reset button still won't hide, resutls won't display
</commit_message>
<xml_diff>
--- a/questions & layout.docx
+++ b/questions & layout.docx
@@ -22,6 +22,9 @@
       <w:r>
         <w:t>A: Giant Tortoise</w:t>
       </w:r>
+      <w:r>
+        <w:t xml:space="preserve"> [2]</w:t>
+      </w:r>
     </w:p>
     <w:p/>
     <w:p>
@@ -47,101 +50,239 @@
       <w:r>
         <w:t xml:space="preserve"> 80</w:t>
       </w:r>
+      <w:r>
+        <w:t xml:space="preserve"> [1]</w:t>
+      </w:r>
     </w:p>
     <w:p/>
     <w:p>
       <w:r>
         <w:t>Q:</w:t>
       </w:r>
+      <w:r>
+        <w:t xml:space="preserve"> Which two parts of a giraffe’s body are about the same length?</w:t>
+      </w:r>
     </w:p>
     <w:p>
       <w:r>
         <w:t xml:space="preserve">O: </w:t>
       </w:r>
+      <w:r>
+        <w:t>L</w:t>
+      </w:r>
+      <w:r>
+        <w:t xml:space="preserve">egs and </w:t>
+      </w:r>
+      <w:proofErr w:type="spellStart"/>
+      <w:r>
+        <w:t>ossicones</w:t>
+      </w:r>
+      <w:proofErr w:type="spellEnd"/>
+      <w:r>
+        <w:t xml:space="preserve">, </w:t>
+      </w:r>
+      <w:r>
+        <w:t>N</w:t>
+      </w:r>
+      <w:r>
+        <w:t xml:space="preserve">eck and tail, </w:t>
+      </w:r>
+      <w:r>
+        <w:t>H</w:t>
+      </w:r>
+      <w:r>
+        <w:t xml:space="preserve">ead and tail, </w:t>
+      </w:r>
+      <w:proofErr w:type="spellStart"/>
+      <w:r>
+        <w:t>O</w:t>
+      </w:r>
+      <w:bookmarkStart w:id="0" w:name="_GoBack"/>
+      <w:bookmarkEnd w:id="0"/>
+      <w:r>
+        <w:t>ssicones</w:t>
+      </w:r>
+      <w:proofErr w:type="spellEnd"/>
+      <w:r>
+        <w:t xml:space="preserve"> and tail</w:t>
+      </w:r>
     </w:p>
     <w:p>
       <w:r>
         <w:t>A:</w:t>
       </w:r>
+      <w:r>
+        <w:t xml:space="preserve"> neck and tail [1]</w:t>
+      </w:r>
     </w:p>
     <w:p/>
     <w:p>
       <w:r>
         <w:t>Q:</w:t>
       </w:r>
+      <w:r>
+        <w:t xml:space="preserve"> A large group of kangaroos is called</w:t>
+      </w:r>
+      <w:r>
+        <w:t>?</w:t>
+      </w:r>
     </w:p>
     <w:p>
       <w:r>
         <w:t xml:space="preserve">O: </w:t>
       </w:r>
+      <w:r>
+        <w:t>A pack, A quorum, A herd, A mob</w:t>
+      </w:r>
     </w:p>
     <w:p>
       <w:r>
         <w:t>A:</w:t>
       </w:r>
-    </w:p>
-    <w:p/>
-    <w:p>
+      <w:r>
+        <w:t xml:space="preserve"> A mob [3]</w:t>
+      </w:r>
+    </w:p>
+    <w:p/>
+    <w:p>
+      <w:pPr>
+        <w:rPr>
+          <w:i/>
+        </w:rPr>
+      </w:pPr>
       <w:r>
         <w:t>Q:</w:t>
       </w:r>
+      <w:r>
+        <w:t xml:space="preserve"> </w:t>
+      </w:r>
+      <w:r>
+        <w:t xml:space="preserve">Which newborn baby whale can gain weight at the rate of 10 per </w:t>
+      </w:r>
+      <w:r>
+        <w:rPr>
+          <w:i/>
+        </w:rPr>
+        <w:t>hour?</w:t>
+      </w:r>
     </w:p>
     <w:p>
       <w:r>
         <w:t xml:space="preserve">O: </w:t>
       </w:r>
+      <w:r>
+        <w:t>Blue whale, Killer whale, Sperm whale, Gray Whale</w:t>
+      </w:r>
     </w:p>
     <w:p>
       <w:r>
         <w:t>A:</w:t>
       </w:r>
+      <w:r>
+        <w:t xml:space="preserve"> Blue Whale [0]</w:t>
+      </w:r>
     </w:p>
     <w:p/>
     <w:p>
       <w:r>
         <w:t>Q:</w:t>
       </w:r>
+      <w:r>
+        <w:t xml:space="preserve"> </w:t>
+      </w:r>
+      <w:r>
+        <w:t xml:space="preserve">Why is a flamingo pink? </w:t>
+      </w:r>
     </w:p>
     <w:p>
       <w:r>
         <w:t xml:space="preserve">O: </w:t>
       </w:r>
+      <w:r>
+        <w:t xml:space="preserve">They are born that way, Sunburn, From the shrimp and algae they eat, </w:t>
+      </w:r>
     </w:p>
     <w:p>
       <w:r>
         <w:t>A:</w:t>
       </w:r>
+      <w:r>
+        <w:t xml:space="preserve"> From the shrimp and algae they eat [2]</w:t>
+      </w:r>
     </w:p>
     <w:p/>
     <w:p>
       <w:r>
         <w:t>Q:</w:t>
       </w:r>
+      <w:r>
+        <w:t xml:space="preserve"> </w:t>
+      </w:r>
+      <w:r>
+        <w:t>What do you call a baby Alpaca</w:t>
+      </w:r>
+      <w:r>
+        <w:t>?</w:t>
+      </w:r>
     </w:p>
     <w:p>
       <w:r>
         <w:t xml:space="preserve">O: </w:t>
       </w:r>
+      <w:r>
+        <w:t xml:space="preserve">Kit, Chick, Calf, </w:t>
+      </w:r>
+      <w:proofErr w:type="spellStart"/>
+      <w:r>
+        <w:t>Cria</w:t>
+      </w:r>
+      <w:proofErr w:type="spellEnd"/>
     </w:p>
     <w:p>
       <w:r>
         <w:t>A:</w:t>
       </w:r>
+      <w:r>
+        <w:t xml:space="preserve"> </w:t>
+      </w:r>
+      <w:proofErr w:type="spellStart"/>
+      <w:r>
+        <w:t>Cria</w:t>
+      </w:r>
+      <w:proofErr w:type="spellEnd"/>
+      <w:r>
+        <w:t xml:space="preserve"> [3]</w:t>
+      </w:r>
     </w:p>
     <w:p/>
     <w:p>
       <w:r>
         <w:t>Q:</w:t>
       </w:r>
+      <w:r>
+        <w:t xml:space="preserve"> What is a </w:t>
+      </w:r>
+      <w:r>
+        <w:t xml:space="preserve">rhino’s horn made of? </w:t>
+      </w:r>
     </w:p>
     <w:p>
       <w:r>
         <w:t xml:space="preserve">O: </w:t>
       </w:r>
+      <w:r>
+        <w:t>Tightly packed hair, bone, cartilage, ivory</w:t>
+      </w:r>
     </w:p>
     <w:p>
       <w:r>
         <w:t>A:</w:t>
+      </w:r>
+      <w:r>
+        <w:t xml:space="preserve"> Tightly packed hair</w:t>
+      </w:r>
+      <w:r>
+        <w:t xml:space="preserve"> [0]</w:t>
       </w:r>
     </w:p>
     <w:p/>
@@ -351,7 +492,7 @@
           </mc:Choice>
           <mc:Fallback>
             <w:pict>
-              <v:rect w14:anchorId="7918CAC3" id="Rectangle 1" o:spid="_x0000_s1026" style="position:absolute;margin-left:3.5pt;margin-top:1.65pt;width:503pt;height:299pt;z-index:251659264;visibility:visible;mso-wrap-style:square;mso-wrap-distance-left:9pt;mso-wrap-distance-top:0;mso-wrap-distance-right:9pt;mso-wrap-distance-bottom:0;mso-position-horizontal:absolute;mso-position-horizontal-relative:text;mso-position-vertical:absolute;mso-position-vertical-relative:text;v-text-anchor:middle" o:gfxdata="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" fillcolor="#4472c4 [3204]" strokecolor="#1f3763 [1604]" strokeweight="1pt"/>
+              <v:rect w14:anchorId="59CED076" id="Rectangle 1" o:spid="_x0000_s1026" style="position:absolute;margin-left:3.5pt;margin-top:1.65pt;width:503pt;height:299pt;z-index:251659264;visibility:visible;mso-wrap-style:square;mso-wrap-distance-left:9pt;mso-wrap-distance-top:0;mso-wrap-distance-right:9pt;mso-wrap-distance-bottom:0;mso-position-horizontal:absolute;mso-position-horizontal-relative:text;mso-position-vertical:absolute;mso-position-vertical-relative:text;v-text-anchor:middle" o:gfxdata="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" fillcolor="#4472c4 [3204]" strokecolor="#1f3763 [1604]" strokeweight="1pt"/>
             </w:pict>
           </mc:Fallback>
         </mc:AlternateContent>
@@ -416,10 +557,7 @@
                               <w:jc w:val="center"/>
                             </w:pPr>
                             <w:r>
-                              <w:t xml:space="preserve">Questions with radial </w:t>
-                            </w:r>
-                            <w:r>
-                              <w:t>buttons</w:t>
+                              <w:t>Questions with radial buttons</w:t>
                             </w:r>
                           </w:p>
                         </w:txbxContent>
@@ -446,10 +584,7 @@
                         <w:jc w:val="center"/>
                       </w:pPr>
                       <w:r>
-                        <w:t xml:space="preserve">Questions with radial </w:t>
-                      </w:r>
-                      <w:r>
-                        <w:t>buttons</w:t>
+                        <w:t>Questions with radial buttons</w:t>
                       </w:r>
                     </w:p>
                   </w:txbxContent>
@@ -517,8 +652,6 @@
                             <w:r>
                               <w:t>Countdown timer</w:t>
                             </w:r>
-                            <w:bookmarkStart w:id="0" w:name="_GoBack"/>
-                            <w:bookmarkEnd w:id="0"/>
                           </w:p>
                         </w:txbxContent>
                       </wps:txbx>
@@ -546,8 +679,6 @@
                       <w:r>
                         <w:t>Countdown timer</w:t>
                       </w:r>
-                      <w:bookmarkStart w:id="1" w:name="_GoBack"/>
-                      <w:bookmarkEnd w:id="1"/>
                     </w:p>
                   </w:txbxContent>
                 </v:textbox>
@@ -619,7 +750,7 @@
           </mc:Choice>
           <mc:Fallback>
             <w:pict>
-              <v:rect w14:anchorId="61A90D7D" id="Rectangle 2" o:spid="_x0000_s1026" style="position:absolute;margin-left:110pt;margin-top:54.85pt;width:295.5pt;height:163.5pt;z-index:251660288;visibility:visible;mso-wrap-style:square;mso-wrap-distance-left:9pt;mso-wrap-distance-top:0;mso-wrap-distance-right:9pt;mso-wrap-distance-bottom:0;mso-position-horizontal:absolute;mso-position-horizontal-relative:text;mso-position-vertical:absolute;mso-position-vertical-relative:text;v-text-anchor:middle" o:gfxdata="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" fillcolor="#4472c4 [3204]" strokecolor="#1f3763 [1604]" strokeweight="1pt"/>
+              <v:rect w14:anchorId="60FDC4E0" id="Rectangle 2" o:spid="_x0000_s1026" style="position:absolute;margin-left:110pt;margin-top:54.85pt;width:295.5pt;height:163.5pt;z-index:251660288;visibility:visible;mso-wrap-style:square;mso-wrap-distance-left:9pt;mso-wrap-distance-top:0;mso-wrap-distance-right:9pt;mso-wrap-distance-bottom:0;mso-position-horizontal:absolute;mso-position-horizontal-relative:text;mso-position-vertical:absolute;mso-position-vertical-relative:text;v-text-anchor:middle" o:gfxdata="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" fillcolor="#4472c4 [3204]" strokecolor="#1f3763 [1604]" strokeweight="1pt"/>
             </w:pict>
           </mc:Fallback>
         </mc:AlternateContent>
@@ -1079,6 +1210,18 @@
       <w:shd w:val="clear" w:color="auto" w:fill="E1DFDD"/>
     </w:rPr>
   </w:style>
+  <w:style w:type="character" w:styleId="FollowedHyperlink">
+    <w:name w:val="FollowedHyperlink"/>
+    <w:basedOn w:val="DefaultParagraphFont"/>
+    <w:uiPriority w:val="99"/>
+    <w:semiHidden/>
+    <w:unhideWhenUsed/>
+    <w:rsid w:val="00E46C3A"/>
+    <w:rPr>
+      <w:color w:val="954F72" w:themeColor="followedHyperlink"/>
+      <w:u w:val="single"/>
+    </w:rPr>
+  </w:style>
 </w:styles>
 </file>
 

</xml_diff>